<commit_message>
Start to populate the repository
</commit_message>
<xml_diff>
--- a/writeups/ESCC_knowledgebase_dev_v1.docx
+++ b/writeups/ESCC_knowledgebase_dev_v1.docx
@@ -3,8 +3,72 @@
 <w:document xmlns:wpc="http://schemas.microsoft.com/office/word/2010/wordprocessingCanvas" xmlns:mc="http://schemas.openxmlformats.org/markup-compatibility/2006" xmlns:o="urn:schemas-microsoft-com:office:office" xmlns:r="http://schemas.openxmlformats.org/officeDocument/2006/relationships" xmlns:m="http://schemas.openxmlformats.org/officeDocument/2006/math" xmlns:v="urn:schemas-microsoft-com:vml" xmlns:wp14="http://schemas.microsoft.com/office/word/2010/wordprocessingDrawing" xmlns:wp="http://schemas.openxmlformats.org/drawingml/2006/wordprocessingDrawing" xmlns:w10="urn:schemas-microsoft-com:office:word" xmlns:w="http://schemas.openxmlformats.org/wordprocessingml/2006/main" xmlns:w14="http://schemas.microsoft.com/office/word/2010/wordml" xmlns:wpg="http://schemas.microsoft.com/office/word/2010/wordprocessingGroup" xmlns:wpi="http://schemas.microsoft.com/office/word/2010/wordprocessingInk" xmlns:wne="http://schemas.microsoft.com/office/word/2006/wordml" xmlns:wps="http://schemas.microsoft.com/office/word/2010/wordprocessingShape" mc:Ignorable="w14 wp14">
   <w:body>
     <w:p>
-      <w:r>
-        <w:t>Building an ESCC database to link clinical property with molecular mechanistic determinant</w:t>
+      <w:pPr>
+        <w:jc w:val="center"/>
+        <w:rPr>
+          <w:sz w:val="36"/>
+          <w:szCs w:val="36"/>
+        </w:rPr>
+      </w:pPr>
+      <w:r>
+        <w:rPr>
+          <w:sz w:val="36"/>
+          <w:szCs w:val="36"/>
+        </w:rPr>
+        <w:t>Building an ESCC database to link clinical propert</w:t>
+      </w:r>
+      <w:r>
+        <w:rPr>
+          <w:sz w:val="36"/>
+          <w:szCs w:val="36"/>
+        </w:rPr>
+        <w:t>ies</w:t>
+      </w:r>
+      <w:r>
+        <w:rPr>
+          <w:sz w:val="36"/>
+          <w:szCs w:val="36"/>
+        </w:rPr>
+        <w:t xml:space="preserve"> with molecular mechanistic determinant</w:t>
+      </w:r>
+      <w:r>
+        <w:rPr>
+          <w:sz w:val="36"/>
+          <w:szCs w:val="36"/>
+        </w:rPr>
+        <w:t>s</w:t>
+      </w:r>
+    </w:p>
+    <w:p>
+      <w:pPr>
+        <w:jc w:val="center"/>
+        <w:rPr>
+          <w:sz w:val="36"/>
+          <w:szCs w:val="36"/>
+        </w:rPr>
+      </w:pPr>
+      <w:r>
+        <w:rPr>
+          <w:sz w:val="36"/>
+          <w:szCs w:val="36"/>
+        </w:rPr>
+        <w:t>(</w:t>
+      </w:r>
+      <w:proofErr w:type="gramStart"/>
+      <w:r>
+        <w:rPr>
+          <w:sz w:val="36"/>
+          <w:szCs w:val="36"/>
+        </w:rPr>
+        <w:t>working</w:t>
+      </w:r>
+      <w:proofErr w:type="gramEnd"/>
+      <w:r>
+        <w:rPr>
+          <w:sz w:val="36"/>
+          <w:szCs w:val="36"/>
+        </w:rPr>
+        <w:t xml:space="preserve"> note)</w:t>
       </w:r>
     </w:p>
     <w:p/>
@@ -14,262 +78,26 @@
           <w:b/>
         </w:rPr>
       </w:pPr>
-      <w:r>
+    </w:p>
+    <w:p>
+      <w:pPr>
         <w:rPr>
           <w:b/>
         </w:rPr>
-        <w:t>Purpose</w:t>
+      </w:pPr>
+      <w:r>
+        <w:rPr>
+          <w:b/>
+        </w:rPr>
+        <w:t>Public available databases</w:t>
       </w:r>
     </w:p>
     <w:p/>
     <w:p>
       <w:r>
-        <w:t xml:space="preserve">To facilitate </w:t>
-      </w:r>
-      <w:r>
-        <w:t xml:space="preserve">biomedical analysis of esophagus </w:t>
-      </w:r>
-      <w:r>
-        <w:t>squamous cell carcinoma (ESCC) with a few stationary mile stones</w:t>
-      </w:r>
-    </w:p>
-    <w:p/>
-    <w:p>
-      <w:pPr>
-        <w:rPr>
-          <w:b/>
-        </w:rPr>
-      </w:pPr>
-      <w:r>
-        <w:rPr>
-          <w:b/>
-        </w:rPr>
-        <w:t>A few areas of unmet need</w:t>
-      </w:r>
-    </w:p>
-    <w:p/>
-    <w:p>
-      <w:pPr>
-        <w:pStyle w:val="ListParagraph"/>
-        <w:numPr>
-          <w:ilvl w:val="0"/>
-          <w:numId w:val="4"/>
-        </w:numPr>
-      </w:pPr>
-      <w:r>
-        <w:t>Driver mutation vs. passenger mutation</w:t>
-      </w:r>
-    </w:p>
-    <w:p>
-      <w:pPr>
-        <w:pStyle w:val="ListParagraph"/>
-        <w:numPr>
-          <w:ilvl w:val="0"/>
-          <w:numId w:val="4"/>
-        </w:numPr>
-      </w:pPr>
-      <w:r>
-        <w:t>E</w:t>
-      </w:r>
-      <w:r>
-        <w:t xml:space="preserve">xisting pathway analysis databases </w:t>
-      </w:r>
-      <w:r>
-        <w:t>with</w:t>
-      </w:r>
-      <w:r>
-        <w:t xml:space="preserve"> </w:t>
-      </w:r>
-      <w:r>
-        <w:t>in</w:t>
-      </w:r>
-      <w:r>
-        <w:t>correct information (</w:t>
-      </w:r>
-      <w:r>
-        <w:t xml:space="preserve">i.e. </w:t>
-      </w:r>
-      <w:r>
-        <w:t>sox2 --&gt; p60 vs. sox2 --&gt; Oct4)</w:t>
-      </w:r>
-      <w:bookmarkStart w:id="0" w:name="_GoBack"/>
-      <w:bookmarkEnd w:id="0"/>
-      <w:r>
-        <w:t xml:space="preserve"> </w:t>
-      </w:r>
-    </w:p>
-    <w:p>
-      <w:pPr>
-        <w:pStyle w:val="ListParagraph"/>
-        <w:numPr>
-          <w:ilvl w:val="0"/>
-          <w:numId w:val="4"/>
-        </w:numPr>
-      </w:pPr>
-      <w:r>
-        <w:t>Mutation bank</w:t>
-      </w:r>
-      <w:r>
-        <w:t xml:space="preserve">, i.e. </w:t>
-      </w:r>
-      <w:proofErr w:type="spellStart"/>
-      <w:r>
-        <w:t>dbSNP</w:t>
-      </w:r>
-      <w:proofErr w:type="spellEnd"/>
-      <w:r>
-        <w:t xml:space="preserve"> etc.</w:t>
-      </w:r>
-    </w:p>
-    <w:p>
-      <w:pPr>
-        <w:pStyle w:val="ListParagraph"/>
-        <w:numPr>
-          <w:ilvl w:val="0"/>
-          <w:numId w:val="4"/>
-        </w:numPr>
-      </w:pPr>
-      <w:r>
-        <w:t>Interaction with drug target</w:t>
-      </w:r>
-    </w:p>
-    <w:p>
-      <w:pPr>
-        <w:pStyle w:val="ListParagraph"/>
-        <w:numPr>
-          <w:ilvl w:val="0"/>
-          <w:numId w:val="4"/>
-        </w:numPr>
-      </w:pPr>
-      <w:r>
-        <w:t>Collection of current clinical trial</w:t>
-      </w:r>
-      <w:r>
-        <w:t>s</w:t>
-      </w:r>
-      <w:r>
-        <w:t xml:space="preserve"> associated with ESCC</w:t>
-      </w:r>
-      <w:r>
-        <w:t>, possible intervention links to “cancer medicine”, which shall be linked somehow to “chemical compound database” (if any)</w:t>
-      </w:r>
-    </w:p>
-    <w:p>
-      <w:pPr>
-        <w:pStyle w:val="ListParagraph"/>
-        <w:numPr>
-          <w:ilvl w:val="0"/>
-          <w:numId w:val="4"/>
-        </w:numPr>
-      </w:pPr>
-    </w:p>
-    <w:p>
-      <w:pPr>
-        <w:rPr>
-          <w:b/>
-        </w:rPr>
-      </w:pPr>
-    </w:p>
-    <w:p>
-      <w:pPr>
-        <w:rPr>
-          <w:b/>
-        </w:rPr>
-      </w:pPr>
-      <w:r>
-        <w:rPr>
-          <w:b/>
-        </w:rPr>
-        <w:t>Main implementation</w:t>
-      </w:r>
-    </w:p>
-    <w:p/>
-    <w:p>
-      <w:r>
-        <w:t xml:space="preserve">Throughout this research process, we plan to implement following parts </w:t>
-      </w:r>
-    </w:p>
-    <w:p/>
-    <w:p>
-      <w:pPr>
-        <w:pStyle w:val="ListParagraph"/>
-        <w:numPr>
-          <w:ilvl w:val="0"/>
-          <w:numId w:val="1"/>
-        </w:numPr>
-      </w:pPr>
-      <w:r>
-        <w:t>A web portal for data collection</w:t>
-      </w:r>
-    </w:p>
-    <w:p>
-      <w:pPr>
-        <w:pStyle w:val="ListParagraph"/>
-        <w:numPr>
-          <w:ilvl w:val="0"/>
-          <w:numId w:val="1"/>
-        </w:numPr>
-      </w:pPr>
-      <w:r>
-        <w:t>Design a database schema</w:t>
-      </w:r>
-    </w:p>
-    <w:p>
-      <w:pPr>
-        <w:pStyle w:val="ListParagraph"/>
-        <w:numPr>
-          <w:ilvl w:val="0"/>
-          <w:numId w:val="1"/>
-        </w:numPr>
-      </w:pPr>
-      <w:r>
-        <w:t>Determine the information collection protocol</w:t>
-      </w:r>
-    </w:p>
-    <w:p>
-      <w:pPr>
-        <w:pStyle w:val="ListParagraph"/>
-        <w:numPr>
-          <w:ilvl w:val="0"/>
-          <w:numId w:val="1"/>
-        </w:numPr>
-      </w:pPr>
-      <w:r>
-        <w:t>A knowledge database to store molecular and clinical information</w:t>
-      </w:r>
-    </w:p>
-    <w:p>
-      <w:pPr>
-        <w:pStyle w:val="ListParagraph"/>
-        <w:numPr>
-          <w:ilvl w:val="0"/>
-          <w:numId w:val="1"/>
-        </w:numPr>
-      </w:pPr>
-      <w:r>
-        <w:t>A web development for information retrieval and report, a user level web portal for mechanistic analysis (similar to DAVID, IPA, Jasper etc.)</w:t>
-      </w:r>
-    </w:p>
-    <w:p/>
-    <w:p/>
-    <w:p>
-      <w:pPr>
-        <w:rPr>
-          <w:b/>
-        </w:rPr>
-      </w:pPr>
-    </w:p>
-    <w:p>
-      <w:r>
-        <w:t>Public available databases</w:t>
-      </w:r>
-    </w:p>
-    <w:p/>
-    <w:p>
-      <w:r>
         <w:t xml:space="preserve">Network of Cancer Gene: </w:t>
       </w:r>
-      <w:hyperlink r:id="rId6" w:history="1">
+      <w:hyperlink r:id="rId7" w:history="1">
         <w:r>
           <w:rPr>
             <w:rStyle w:val="Hyperlink"/>
@@ -287,7 +115,7 @@
       <w:r>
         <w:t xml:space="preserve">: </w:t>
       </w:r>
-      <w:hyperlink r:id="rId7" w:history="1">
+      <w:hyperlink r:id="rId8" w:history="1">
         <w:r>
           <w:rPr>
             <w:rStyle w:val="Hyperlink"/>
@@ -321,7 +149,7 @@
       <w:r>
         <w:t xml:space="preserve"> at Broad Institute: </w:t>
       </w:r>
-      <w:hyperlink r:id="rId8" w:history="1">
+      <w:hyperlink r:id="rId9" w:history="1">
         <w:r>
           <w:rPr>
             <w:rStyle w:val="Hyperlink"/>
@@ -330,8 +158,315 @@
         </w:r>
       </w:hyperlink>
     </w:p>
+    <w:p>
+      <w:pPr>
+        <w:rPr>
+          <w:b/>
+        </w:rPr>
+      </w:pPr>
+    </w:p>
+    <w:p>
+      <w:pPr>
+        <w:rPr>
+          <w:b/>
+        </w:rPr>
+      </w:pPr>
+      <w:r>
+        <w:rPr>
+          <w:b/>
+        </w:rPr>
+        <w:t xml:space="preserve">Clinical trial databases: </w:t>
+      </w:r>
+      <w:r>
+        <w:rPr>
+          <w:rFonts w:ascii="Arial" w:hAnsi="Arial" w:cs="Arial"/>
+          <w:shd w:val="clear" w:color="auto" w:fill="FFFFFF"/>
+        </w:rPr>
+        <w:t>(</w:t>
+      </w:r>
+      <w:bookmarkStart w:id="0" w:name="_GoBack"/>
+      <w:r>
+        <w:fldChar w:fldCharType="begin"/>
+      </w:r>
+      <w:r>
+        <w:instrText xml:space="preserve"> HYPERLINK "http://www.clinicaltrials.gov" </w:instrText>
+      </w:r>
+      <w:r>
+        <w:fldChar w:fldCharType="separate"/>
+      </w:r>
+      <w:r>
+        <w:rPr>
+          <w:rStyle w:val="Hyperlink"/>
+          <w:rFonts w:ascii="Arial" w:hAnsi="Arial" w:cs="Arial"/>
+          <w:shd w:val="clear" w:color="auto" w:fill="FFFFFF"/>
+        </w:rPr>
+        <w:t>www.clinicaltrials.gov</w:t>
+      </w:r>
+      <w:r>
+        <w:rPr>
+          <w:rStyle w:val="Hyperlink"/>
+          <w:rFonts w:ascii="Arial" w:hAnsi="Arial" w:cs="Arial"/>
+          <w:shd w:val="clear" w:color="auto" w:fill="FFFFFF"/>
+        </w:rPr>
+        <w:fldChar w:fldCharType="end"/>
+      </w:r>
+      <w:bookmarkEnd w:id="0"/>
+      <w:r>
+        <w:rPr>
+          <w:rFonts w:ascii="Arial" w:hAnsi="Arial" w:cs="Arial"/>
+          <w:shd w:val="clear" w:color="auto" w:fill="FFFFFF"/>
+        </w:rPr>
+        <w:t>)</w:t>
+      </w:r>
+    </w:p>
+    <w:p>
+      <w:r>
+        <w:t>As of March 10, 2015, there are 2</w:t>
+      </w:r>
+      <w:r>
+        <w:t>1</w:t>
+      </w:r>
+      <w:r>
+        <w:t>0 ESCC trial</w:t>
+      </w:r>
+      <w:r>
+        <w:t>s</w:t>
+      </w:r>
+      <w:r>
+        <w:t xml:space="preserve"> at </w:t>
+      </w:r>
+      <w:proofErr w:type="spellStart"/>
+      <w:r>
+        <w:t>nci</w:t>
+      </w:r>
+      <w:proofErr w:type="spellEnd"/>
+      <w:r>
+        <w:t xml:space="preserve"> website, of which 47 </w:t>
+      </w:r>
+      <w:r>
+        <w:t xml:space="preserve">(or of 69 in eastern Asian) </w:t>
+      </w:r>
+      <w:r>
+        <w:t>are currently conducted in China</w:t>
+      </w:r>
+      <w:r>
+        <w:t>.</w:t>
+      </w:r>
+    </w:p>
+    <w:p>
+      <w:pPr>
+        <w:rPr>
+          <w:b/>
+        </w:rPr>
+      </w:pPr>
+    </w:p>
+    <w:p>
+      <w:pPr>
+        <w:rPr>
+          <w:b/>
+        </w:rPr>
+      </w:pPr>
+      <w:r>
+        <w:rPr>
+          <w:b/>
+        </w:rPr>
+        <w:t>##===================</w:t>
+      </w:r>
+    </w:p>
+    <w:p>
+      <w:pPr>
+        <w:rPr>
+          <w:b/>
+        </w:rPr>
+      </w:pPr>
+      <w:r>
+        <w:rPr>
+          <w:b/>
+        </w:rPr>
+        <w:t>From the main write up</w:t>
+      </w:r>
+    </w:p>
+    <w:p>
+      <w:pPr>
+        <w:rPr>
+          <w:b/>
+        </w:rPr>
+      </w:pPr>
+    </w:p>
+    <w:p>
+      <w:pPr>
+        <w:rPr>
+          <w:b/>
+        </w:rPr>
+      </w:pPr>
+      <w:r>
+        <w:rPr>
+          <w:b/>
+        </w:rPr>
+        <w:t>Ma</w:t>
+      </w:r>
+      <w:r>
+        <w:rPr>
+          <w:b/>
+        </w:rPr>
+        <w:t>jor milestones in</w:t>
+      </w:r>
+      <w:r>
+        <w:rPr>
+          <w:b/>
+        </w:rPr>
+        <w:t xml:space="preserve"> implementation</w:t>
+      </w:r>
+    </w:p>
     <w:p/>
     <w:p>
+      <w:r>
+        <w:t xml:space="preserve">Throughout this research process, we plan to implement following parts </w:t>
+      </w:r>
+    </w:p>
+    <w:p/>
+    <w:p>
+      <w:pPr>
+        <w:pStyle w:val="ListParagraph"/>
+        <w:numPr>
+          <w:ilvl w:val="0"/>
+          <w:numId w:val="1"/>
+        </w:numPr>
+      </w:pPr>
+      <w:r>
+        <w:t>A web portal for data collection</w:t>
+      </w:r>
+    </w:p>
+    <w:p>
+      <w:pPr>
+        <w:pStyle w:val="ListParagraph"/>
+        <w:numPr>
+          <w:ilvl w:val="0"/>
+          <w:numId w:val="1"/>
+        </w:numPr>
+      </w:pPr>
+      <w:r>
+        <w:t xml:space="preserve">A series of databases </w:t>
+      </w:r>
+    </w:p>
+    <w:p>
+      <w:pPr>
+        <w:pStyle w:val="ListParagraph"/>
+        <w:numPr>
+          <w:ilvl w:val="1"/>
+          <w:numId w:val="1"/>
+        </w:numPr>
+      </w:pPr>
+      <w:r>
+        <w:t>A mutation database</w:t>
+      </w:r>
+    </w:p>
+    <w:p>
+      <w:pPr>
+        <w:pStyle w:val="ListParagraph"/>
+        <w:numPr>
+          <w:ilvl w:val="1"/>
+          <w:numId w:val="1"/>
+        </w:numPr>
+      </w:pPr>
+      <w:r>
+        <w:t>Pathway and mechanistic database</w:t>
+      </w:r>
+    </w:p>
+    <w:p>
+      <w:pPr>
+        <w:pStyle w:val="ListParagraph"/>
+        <w:numPr>
+          <w:ilvl w:val="1"/>
+          <w:numId w:val="1"/>
+        </w:numPr>
+      </w:pPr>
+      <w:r>
+        <w:t>A clinical informatics database</w:t>
+      </w:r>
+    </w:p>
+    <w:p>
+      <w:pPr>
+        <w:pStyle w:val="ListParagraph"/>
+        <w:numPr>
+          <w:ilvl w:val="1"/>
+          <w:numId w:val="1"/>
+        </w:numPr>
+      </w:pPr>
+      <w:r>
+        <w:t>A chemical and drug database</w:t>
+      </w:r>
+    </w:p>
+    <w:p>
+      <w:pPr>
+        <w:pStyle w:val="ListParagraph"/>
+        <w:numPr>
+          <w:ilvl w:val="1"/>
+          <w:numId w:val="1"/>
+        </w:numPr>
+      </w:pPr>
+      <w:r>
+        <w:t>A drug target database</w:t>
+      </w:r>
+    </w:p>
+    <w:p>
+      <w:pPr>
+        <w:pStyle w:val="ListParagraph"/>
+        <w:numPr>
+          <w:ilvl w:val="1"/>
+          <w:numId w:val="1"/>
+        </w:numPr>
+      </w:pPr>
+      <w:r>
+        <w:t>A patient social database</w:t>
+      </w:r>
+    </w:p>
+    <w:p>
+      <w:pPr>
+        <w:pStyle w:val="ListParagraph"/>
+        <w:numPr>
+          <w:ilvl w:val="1"/>
+          <w:numId w:val="1"/>
+        </w:numPr>
+      </w:pPr>
+      <w:r>
+        <w:t>…</w:t>
+      </w:r>
+    </w:p>
+    <w:p>
+      <w:pPr>
+        <w:pStyle w:val="ListParagraph"/>
+        <w:numPr>
+          <w:ilvl w:val="0"/>
+          <w:numId w:val="1"/>
+        </w:numPr>
+      </w:pPr>
+      <w:r>
+        <w:t>A front end web-development</w:t>
+      </w:r>
+    </w:p>
+    <w:p>
+      <w:pPr>
+        <w:pStyle w:val="ListParagraph"/>
+        <w:numPr>
+          <w:ilvl w:val="0"/>
+          <w:numId w:val="1"/>
+        </w:numPr>
+      </w:pPr>
+      <w:r>
+        <w:t xml:space="preserve">A database/web-portal paper </w:t>
+      </w:r>
+      <w:r>
+        <w:t>for NAR in Jan. 2017</w:t>
+      </w:r>
+    </w:p>
+    <w:p>
+      <w:pPr>
+        <w:pStyle w:val="ListParagraph"/>
+      </w:pPr>
+    </w:p>
+    <w:p/>
+    <w:p>
       <w:pPr>
         <w:rPr>
           <w:b/>
@@ -346,13 +481,157 @@
     </w:p>
     <w:p/>
     <w:p>
-      <w:r>
-        <w:t xml:space="preserve">Determine the information collection </w:t>
-      </w:r>
-      <w:r>
-        <w:t>standard/protocol</w:t>
-      </w:r>
-    </w:p>
+      <w:pPr>
+        <w:pStyle w:val="ListParagraph"/>
+        <w:numPr>
+          <w:ilvl w:val="0"/>
+          <w:numId w:val="8"/>
+        </w:numPr>
+      </w:pPr>
+      <w:r>
+        <w:t>Determining</w:t>
+      </w:r>
+      <w:r>
+        <w:t xml:space="preserve"> the information collection standard/protocol</w:t>
+      </w:r>
+    </w:p>
+    <w:p>
+      <w:pPr>
+        <w:pStyle w:val="ListParagraph"/>
+        <w:numPr>
+          <w:ilvl w:val="0"/>
+          <w:numId w:val="8"/>
+        </w:numPr>
+      </w:pPr>
+      <w:r>
+        <w:t>Developing database schema</w:t>
+      </w:r>
+    </w:p>
+    <w:p>
+      <w:pPr>
+        <w:pStyle w:val="ListParagraph"/>
+        <w:numPr>
+          <w:ilvl w:val="0"/>
+          <w:numId w:val="8"/>
+        </w:numPr>
+      </w:pPr>
+      <w:r>
+        <w:t>Developing web-portal for data collection</w:t>
+      </w:r>
+    </w:p>
+    <w:p>
+      <w:pPr>
+        <w:pStyle w:val="ListParagraph"/>
+        <w:numPr>
+          <w:ilvl w:val="0"/>
+          <w:numId w:val="8"/>
+        </w:numPr>
+      </w:pPr>
+      <w:r>
+        <w:t>Populating the database</w:t>
+      </w:r>
+    </w:p>
+    <w:p>
+      <w:pPr>
+        <w:pStyle w:val="ListParagraph"/>
+        <w:numPr>
+          <w:ilvl w:val="0"/>
+          <w:numId w:val="8"/>
+        </w:numPr>
+      </w:pPr>
+      <w:r>
+        <w:t>Developing the web-front end for the database</w:t>
+      </w:r>
+    </w:p>
+    <w:p>
+      <w:pPr>
+        <w:pStyle w:val="ListParagraph"/>
+        <w:numPr>
+          <w:ilvl w:val="0"/>
+          <w:numId w:val="8"/>
+        </w:numPr>
+      </w:pPr>
+      <w:r>
+        <w:lastRenderedPageBreak/>
+        <w:t>Drafting the NAR paper</w:t>
+      </w:r>
+    </w:p>
+    <w:p/>
+    <w:p>
+      <w:pPr>
+        <w:rPr>
+          <w:b/>
+        </w:rPr>
+      </w:pPr>
+      <w:r>
+        <w:rPr>
+          <w:b/>
+        </w:rPr>
+        <w:t>Funding and support</w:t>
+      </w:r>
+    </w:p>
+    <w:p/>
+    <w:p>
+      <w:r>
+        <w:t xml:space="preserve">Incorporate </w:t>
+      </w:r>
+      <w:proofErr w:type="spellStart"/>
+      <w:r>
+        <w:t>Euclados</w:t>
+      </w:r>
+      <w:proofErr w:type="spellEnd"/>
+      <w:r>
+        <w:t xml:space="preserve"> Bioinformatics Solutions, LLC</w:t>
+      </w:r>
+    </w:p>
+    <w:p>
+      <w:r>
+        <w:t>One FTE support needed</w:t>
+      </w:r>
+    </w:p>
+    <w:p>
+      <w:r>
+        <w:t>Getting funded via different routes</w:t>
+      </w:r>
+    </w:p>
+    <w:p/>
+    <w:p>
+      <w:pPr>
+        <w:pStyle w:val="ListParagraph"/>
+        <w:numPr>
+          <w:ilvl w:val="0"/>
+          <w:numId w:val="6"/>
+        </w:numPr>
+      </w:pPr>
+      <w:r>
+        <w:t>Determine the information collection protocol</w:t>
+      </w:r>
+    </w:p>
+    <w:p>
+      <w:pPr>
+        <w:pStyle w:val="ListParagraph"/>
+        <w:numPr>
+          <w:ilvl w:val="0"/>
+          <w:numId w:val="6"/>
+        </w:numPr>
+      </w:pPr>
+      <w:r>
+        <w:t>A knowledge database to store molecular and clinical information</w:t>
+      </w:r>
+    </w:p>
+    <w:p>
+      <w:pPr>
+        <w:pStyle w:val="ListParagraph"/>
+        <w:numPr>
+          <w:ilvl w:val="0"/>
+          <w:numId w:val="6"/>
+        </w:numPr>
+      </w:pPr>
+      <w:r>
+        <w:t>A web development for information retrieval and report, a user level web portal for mechanistic analysis (similar to DAVID, IPA, Jasper etc.)</w:t>
+      </w:r>
+    </w:p>
+    <w:p/>
     <w:p>
       <w:pPr>
         <w:pStyle w:val="ListParagraph"/>
@@ -374,7 +653,140 @@
         </w:numPr>
       </w:pPr>
       <w:r>
-        <w:lastRenderedPageBreak/>
+        <w:t xml:space="preserve">Explore the matured consortium results: 1000 genome, the Broad Institute, TCGA </w:t>
+      </w:r>
+    </w:p>
+    <w:p/>
+    <w:p>
+      <w:pPr>
+        <w:rPr>
+          <w:b/>
+        </w:rPr>
+      </w:pPr>
+    </w:p>
+    <w:p>
+      <w:r>
+        <w:t>Public available databases</w:t>
+      </w:r>
+    </w:p>
+    <w:p/>
+    <w:p>
+      <w:r>
+        <w:t xml:space="preserve">Network of Cancer Gene: </w:t>
+      </w:r>
+      <w:hyperlink r:id="rId10" w:history="1">
+        <w:r>
+          <w:rPr>
+            <w:rStyle w:val="Hyperlink"/>
+          </w:rPr>
+          <w:t>http://ncg.kcl.ac.uk/index.php</w:t>
+        </w:r>
+      </w:hyperlink>
+    </w:p>
+    <w:p>
+      <w:proofErr w:type="spellStart"/>
+      <w:r>
+        <w:t>DriverDB</w:t>
+      </w:r>
+      <w:proofErr w:type="spellEnd"/>
+      <w:r>
+        <w:t xml:space="preserve">: </w:t>
+      </w:r>
+      <w:hyperlink r:id="rId11" w:history="1">
+        <w:r>
+          <w:rPr>
+            <w:rStyle w:val="Hyperlink"/>
+          </w:rPr>
+          <w:t>http://driverdb.ym.edu.tw/DriverDB/intranet/init.do</w:t>
+        </w:r>
+      </w:hyperlink>
+      <w:r>
+        <w:t xml:space="preserve"> </w:t>
+      </w:r>
+    </w:p>
+    <w:p>
+      <w:r>
+        <w:t>KEGG database</w:t>
+      </w:r>
+    </w:p>
+    <w:p>
+      <w:r>
+        <w:t xml:space="preserve">DAVID downloadable (EASE): </w:t>
+      </w:r>
+      <w:r>
+        <w:t>http://david.abcc.ncifcrf.gov/ease/ease1.htm</w:t>
+      </w:r>
+    </w:p>
+    <w:p>
+      <w:proofErr w:type="spellStart"/>
+      <w:r>
+        <w:t>MsigDB</w:t>
+      </w:r>
+      <w:proofErr w:type="spellEnd"/>
+      <w:r>
+        <w:t xml:space="preserve"> at Broad Institute: </w:t>
+      </w:r>
+      <w:hyperlink r:id="rId12" w:history="1">
+        <w:r>
+          <w:rPr>
+            <w:rStyle w:val="Hyperlink"/>
+          </w:rPr>
+          <w:t>http://www.broadinstitute.org/gsea/msigdb/index.jsp</w:t>
+        </w:r>
+      </w:hyperlink>
+    </w:p>
+    <w:p/>
+    <w:p>
+      <w:pPr>
+        <w:rPr>
+          <w:b/>
+        </w:rPr>
+      </w:pPr>
+      <w:proofErr w:type="gramStart"/>
+      <w:r>
+        <w:rPr>
+          <w:b/>
+        </w:rPr>
+        <w:t xml:space="preserve">Deliverable </w:t>
+      </w:r>
+      <w:r>
+        <w:rPr>
+          <w:b/>
+        </w:rPr>
+        <w:t xml:space="preserve"> staging</w:t>
+      </w:r>
+      <w:proofErr w:type="gramEnd"/>
+    </w:p>
+    <w:p/>
+    <w:p>
+      <w:r>
+        <w:t xml:space="preserve">Determine the information collection </w:t>
+      </w:r>
+      <w:r>
+        <w:t>standard/protocol</w:t>
+      </w:r>
+    </w:p>
+    <w:p>
+      <w:pPr>
+        <w:pStyle w:val="ListParagraph"/>
+        <w:numPr>
+          <w:ilvl w:val="0"/>
+          <w:numId w:val="3"/>
+        </w:numPr>
+      </w:pPr>
+      <w:r>
+        <w:t>Explore currently existing molecular knowledge database</w:t>
+      </w:r>
+    </w:p>
+    <w:p>
+      <w:pPr>
+        <w:pStyle w:val="ListParagraph"/>
+        <w:numPr>
+          <w:ilvl w:val="0"/>
+          <w:numId w:val="3"/>
+        </w:numPr>
+      </w:pPr>
+      <w:r>
         <w:t xml:space="preserve">Explore the matured consortium results: 1000 genome, the Broad Institute, TCGA </w:t>
       </w:r>
     </w:p>
@@ -454,6 +866,7 @@
         </w:numPr>
       </w:pPr>
       <w:r>
+        <w:lastRenderedPageBreak/>
         <w:t>A knowledge database to store molecular and clinical information</w:t>
       </w:r>
     </w:p>
@@ -515,6 +928,181 @@
 <file path=word/numbering.xml><?xml version="1.0" encoding="utf-8"?>
 <w:numbering xmlns:wpc="http://schemas.microsoft.com/office/word/2010/wordprocessingCanvas" xmlns:mc="http://schemas.openxmlformats.org/markup-compatibility/2006" xmlns:o="urn:schemas-microsoft-com:office:office" xmlns:r="http://schemas.openxmlformats.org/officeDocument/2006/relationships" xmlns:m="http://schemas.openxmlformats.org/officeDocument/2006/math" xmlns:v="urn:schemas-microsoft-com:vml" xmlns:wp14="http://schemas.microsoft.com/office/word/2010/wordprocessingDrawing" xmlns:wp="http://schemas.openxmlformats.org/drawingml/2006/wordprocessingDrawing" xmlns:w10="urn:schemas-microsoft-com:office:word" xmlns:w="http://schemas.openxmlformats.org/wordprocessingml/2006/main" xmlns:w14="http://schemas.microsoft.com/office/word/2010/wordml" xmlns:wpg="http://schemas.microsoft.com/office/word/2010/wordprocessingGroup" xmlns:wpi="http://schemas.microsoft.com/office/word/2010/wordprocessingInk" xmlns:wne="http://schemas.microsoft.com/office/word/2006/wordml" xmlns:wps="http://schemas.microsoft.com/office/word/2010/wordprocessingShape" mc:Ignorable="w14 wp14">
   <w:abstractNum w:abstractNumId="0">
+    <w:nsid w:val="08CC3074"/>
+    <w:multiLevelType w:val="hybridMultilevel"/>
+    <w:tmpl w:val="2C58AE00"/>
+    <w:lvl w:ilvl="0" w:tplc="0409000F">
+      <w:start w:val="1"/>
+      <w:numFmt w:val="decimal"/>
+      <w:lvlText w:val="%1."/>
+      <w:lvlJc w:val="left"/>
+      <w:pPr>
+        <w:ind w:left="720" w:hanging="360"/>
+      </w:pPr>
+    </w:lvl>
+    <w:lvl w:ilvl="1" w:tplc="04090019" w:tentative="1">
+      <w:start w:val="1"/>
+      <w:numFmt w:val="lowerLetter"/>
+      <w:lvlText w:val="%2."/>
+      <w:lvlJc w:val="left"/>
+      <w:pPr>
+        <w:ind w:left="1440" w:hanging="360"/>
+      </w:pPr>
+    </w:lvl>
+    <w:lvl w:ilvl="2" w:tplc="0409001B" w:tentative="1">
+      <w:start w:val="1"/>
+      <w:numFmt w:val="lowerRoman"/>
+      <w:lvlText w:val="%3."/>
+      <w:lvlJc w:val="right"/>
+      <w:pPr>
+        <w:ind w:left="2160" w:hanging="180"/>
+      </w:pPr>
+    </w:lvl>
+    <w:lvl w:ilvl="3" w:tplc="0409000F" w:tentative="1">
+      <w:start w:val="1"/>
+      <w:numFmt w:val="decimal"/>
+      <w:lvlText w:val="%4."/>
+      <w:lvlJc w:val="left"/>
+      <w:pPr>
+        <w:ind w:left="2880" w:hanging="360"/>
+      </w:pPr>
+    </w:lvl>
+    <w:lvl w:ilvl="4" w:tplc="04090019" w:tentative="1">
+      <w:start w:val="1"/>
+      <w:numFmt w:val="lowerLetter"/>
+      <w:lvlText w:val="%5."/>
+      <w:lvlJc w:val="left"/>
+      <w:pPr>
+        <w:ind w:left="3600" w:hanging="360"/>
+      </w:pPr>
+    </w:lvl>
+    <w:lvl w:ilvl="5" w:tplc="0409001B" w:tentative="1">
+      <w:start w:val="1"/>
+      <w:numFmt w:val="lowerRoman"/>
+      <w:lvlText w:val="%6."/>
+      <w:lvlJc w:val="right"/>
+      <w:pPr>
+        <w:ind w:left="4320" w:hanging="180"/>
+      </w:pPr>
+    </w:lvl>
+    <w:lvl w:ilvl="6" w:tplc="0409000F" w:tentative="1">
+      <w:start w:val="1"/>
+      <w:numFmt w:val="decimal"/>
+      <w:lvlText w:val="%7."/>
+      <w:lvlJc w:val="left"/>
+      <w:pPr>
+        <w:ind w:left="5040" w:hanging="360"/>
+      </w:pPr>
+    </w:lvl>
+    <w:lvl w:ilvl="7" w:tplc="04090019" w:tentative="1">
+      <w:start w:val="1"/>
+      <w:numFmt w:val="lowerLetter"/>
+      <w:lvlText w:val="%8."/>
+      <w:lvlJc w:val="left"/>
+      <w:pPr>
+        <w:ind w:left="5760" w:hanging="360"/>
+      </w:pPr>
+    </w:lvl>
+    <w:lvl w:ilvl="8" w:tplc="0409001B" w:tentative="1">
+      <w:start w:val="1"/>
+      <w:numFmt w:val="lowerRoman"/>
+      <w:lvlText w:val="%9."/>
+      <w:lvlJc w:val="right"/>
+      <w:pPr>
+        <w:ind w:left="6480" w:hanging="180"/>
+      </w:pPr>
+    </w:lvl>
+  </w:abstractNum>
+  <w:abstractNum w:abstractNumId="1">
+    <w:nsid w:val="2D1B2B29"/>
+    <w:multiLevelType w:val="hybridMultilevel"/>
+    <w:tmpl w:val="091CFAF4"/>
+    <w:lvl w:ilvl="0" w:tplc="04090001">
+      <w:start w:val="1"/>
+      <w:numFmt w:val="bullet"/>
+      <w:lvlText w:val=""/>
+      <w:lvlJc w:val="left"/>
+      <w:pPr>
+        <w:ind w:left="720" w:hanging="360"/>
+      </w:pPr>
+      <w:rPr>
+        <w:rFonts w:ascii="Symbol" w:hAnsi="Symbol" w:hint="default"/>
+      </w:rPr>
+    </w:lvl>
+    <w:lvl w:ilvl="1" w:tplc="04090019" w:tentative="1">
+      <w:start w:val="1"/>
+      <w:numFmt w:val="lowerLetter"/>
+      <w:lvlText w:val="%2."/>
+      <w:lvlJc w:val="left"/>
+      <w:pPr>
+        <w:ind w:left="1440" w:hanging="360"/>
+      </w:pPr>
+    </w:lvl>
+    <w:lvl w:ilvl="2" w:tplc="0409001B" w:tentative="1">
+      <w:start w:val="1"/>
+      <w:numFmt w:val="lowerRoman"/>
+      <w:lvlText w:val="%3."/>
+      <w:lvlJc w:val="right"/>
+      <w:pPr>
+        <w:ind w:left="2160" w:hanging="180"/>
+      </w:pPr>
+    </w:lvl>
+    <w:lvl w:ilvl="3" w:tplc="0409000F" w:tentative="1">
+      <w:start w:val="1"/>
+      <w:numFmt w:val="decimal"/>
+      <w:lvlText w:val="%4."/>
+      <w:lvlJc w:val="left"/>
+      <w:pPr>
+        <w:ind w:left="2880" w:hanging="360"/>
+      </w:pPr>
+    </w:lvl>
+    <w:lvl w:ilvl="4" w:tplc="04090019" w:tentative="1">
+      <w:start w:val="1"/>
+      <w:numFmt w:val="lowerLetter"/>
+      <w:lvlText w:val="%5."/>
+      <w:lvlJc w:val="left"/>
+      <w:pPr>
+        <w:ind w:left="3600" w:hanging="360"/>
+      </w:pPr>
+    </w:lvl>
+    <w:lvl w:ilvl="5" w:tplc="0409001B" w:tentative="1">
+      <w:start w:val="1"/>
+      <w:numFmt w:val="lowerRoman"/>
+      <w:lvlText w:val="%6."/>
+      <w:lvlJc w:val="right"/>
+      <w:pPr>
+        <w:ind w:left="4320" w:hanging="180"/>
+      </w:pPr>
+    </w:lvl>
+    <w:lvl w:ilvl="6" w:tplc="0409000F" w:tentative="1">
+      <w:start w:val="1"/>
+      <w:numFmt w:val="decimal"/>
+      <w:lvlText w:val="%7."/>
+      <w:lvlJc w:val="left"/>
+      <w:pPr>
+        <w:ind w:left="5040" w:hanging="360"/>
+      </w:pPr>
+    </w:lvl>
+    <w:lvl w:ilvl="7" w:tplc="04090019" w:tentative="1">
+      <w:start w:val="1"/>
+      <w:numFmt w:val="lowerLetter"/>
+      <w:lvlText w:val="%8."/>
+      <w:lvlJc w:val="left"/>
+      <w:pPr>
+        <w:ind w:left="5760" w:hanging="360"/>
+      </w:pPr>
+    </w:lvl>
+    <w:lvl w:ilvl="8" w:tplc="0409001B" w:tentative="1">
+      <w:start w:val="1"/>
+      <w:numFmt w:val="lowerRoman"/>
+      <w:lvlText w:val="%9."/>
+      <w:lvlJc w:val="right"/>
+      <w:pPr>
+        <w:ind w:left="6480" w:hanging="180"/>
+      </w:pPr>
+    </w:lvl>
+  </w:abstractNum>
+  <w:abstractNum w:abstractNumId="2">
     <w:nsid w:val="3C2D38D5"/>
     <w:multiLevelType w:val="hybridMultilevel"/>
     <w:tmpl w:val="52C6EAC8"/>
@@ -603,7 +1191,7 @@
       </w:pPr>
     </w:lvl>
   </w:abstractNum>
-  <w:abstractNum w:abstractNumId="1">
+  <w:abstractNum w:abstractNumId="3">
     <w:nsid w:val="43E44D1B"/>
     <w:multiLevelType w:val="hybridMultilevel"/>
     <w:tmpl w:val="7D26BB32"/>
@@ -692,7 +1280,96 @@
       </w:pPr>
     </w:lvl>
   </w:abstractNum>
-  <w:abstractNum w:abstractNumId="2">
+  <w:abstractNum w:abstractNumId="4">
+    <w:nsid w:val="5BF935BF"/>
+    <w:multiLevelType w:val="hybridMultilevel"/>
+    <w:tmpl w:val="7D26BB32"/>
+    <w:lvl w:ilvl="0" w:tplc="0409000F">
+      <w:start w:val="1"/>
+      <w:numFmt w:val="decimal"/>
+      <w:lvlText w:val="%1."/>
+      <w:lvlJc w:val="left"/>
+      <w:pPr>
+        <w:ind w:left="720" w:hanging="360"/>
+      </w:pPr>
+      <w:rPr>
+        <w:rFonts w:hint="default"/>
+      </w:rPr>
+    </w:lvl>
+    <w:lvl w:ilvl="1" w:tplc="04090019">
+      <w:start w:val="1"/>
+      <w:numFmt w:val="lowerLetter"/>
+      <w:lvlText w:val="%2."/>
+      <w:lvlJc w:val="left"/>
+      <w:pPr>
+        <w:ind w:left="1440" w:hanging="360"/>
+      </w:pPr>
+    </w:lvl>
+    <w:lvl w:ilvl="2" w:tplc="0409001B" w:tentative="1">
+      <w:start w:val="1"/>
+      <w:numFmt w:val="lowerRoman"/>
+      <w:lvlText w:val="%3."/>
+      <w:lvlJc w:val="right"/>
+      <w:pPr>
+        <w:ind w:left="2160" w:hanging="180"/>
+      </w:pPr>
+    </w:lvl>
+    <w:lvl w:ilvl="3" w:tplc="0409000F" w:tentative="1">
+      <w:start w:val="1"/>
+      <w:numFmt w:val="decimal"/>
+      <w:lvlText w:val="%4."/>
+      <w:lvlJc w:val="left"/>
+      <w:pPr>
+        <w:ind w:left="2880" w:hanging="360"/>
+      </w:pPr>
+    </w:lvl>
+    <w:lvl w:ilvl="4" w:tplc="04090019" w:tentative="1">
+      <w:start w:val="1"/>
+      <w:numFmt w:val="lowerLetter"/>
+      <w:lvlText w:val="%5."/>
+      <w:lvlJc w:val="left"/>
+      <w:pPr>
+        <w:ind w:left="3600" w:hanging="360"/>
+      </w:pPr>
+    </w:lvl>
+    <w:lvl w:ilvl="5" w:tplc="0409001B" w:tentative="1">
+      <w:start w:val="1"/>
+      <w:numFmt w:val="lowerRoman"/>
+      <w:lvlText w:val="%6."/>
+      <w:lvlJc w:val="right"/>
+      <w:pPr>
+        <w:ind w:left="4320" w:hanging="180"/>
+      </w:pPr>
+    </w:lvl>
+    <w:lvl w:ilvl="6" w:tplc="0409000F" w:tentative="1">
+      <w:start w:val="1"/>
+      <w:numFmt w:val="decimal"/>
+      <w:lvlText w:val="%7."/>
+      <w:lvlJc w:val="left"/>
+      <w:pPr>
+        <w:ind w:left="5040" w:hanging="360"/>
+      </w:pPr>
+    </w:lvl>
+    <w:lvl w:ilvl="7" w:tplc="04090019" w:tentative="1">
+      <w:start w:val="1"/>
+      <w:numFmt w:val="lowerLetter"/>
+      <w:lvlText w:val="%8."/>
+      <w:lvlJc w:val="left"/>
+      <w:pPr>
+        <w:ind w:left="5760" w:hanging="360"/>
+      </w:pPr>
+    </w:lvl>
+    <w:lvl w:ilvl="8" w:tplc="0409001B" w:tentative="1">
+      <w:start w:val="1"/>
+      <w:numFmt w:val="lowerRoman"/>
+      <w:lvlText w:val="%9."/>
+      <w:lvlJc w:val="right"/>
+      <w:pPr>
+        <w:ind w:left="6480" w:hanging="180"/>
+      </w:pPr>
+    </w:lvl>
+  </w:abstractNum>
+  <w:abstractNum w:abstractNumId="5">
     <w:nsid w:val="70A10DD4"/>
     <w:multiLevelType w:val="hybridMultilevel"/>
     <w:tmpl w:val="0FB849DE"/>
@@ -781,7 +1458,7 @@
       </w:pPr>
     </w:lvl>
   </w:abstractNum>
-  <w:abstractNum w:abstractNumId="3">
+  <w:abstractNum w:abstractNumId="6">
     <w:nsid w:val="71575669"/>
     <w:multiLevelType w:val="hybridMultilevel"/>
     <w:tmpl w:val="7D26BB32"/>
@@ -797,7 +1474,7 @@
         <w:rFonts w:hint="default"/>
       </w:rPr>
     </w:lvl>
-    <w:lvl w:ilvl="1" w:tplc="04090019" w:tentative="1">
+    <w:lvl w:ilvl="1" w:tplc="04090019">
       <w:start w:val="1"/>
       <w:numFmt w:val="lowerLetter"/>
       <w:lvlText w:val="%2."/>
@@ -870,16 +1547,141 @@
       </w:pPr>
     </w:lvl>
   </w:abstractNum>
+  <w:abstractNum w:abstractNumId="7">
+    <w:nsid w:val="7E530A03"/>
+    <w:multiLevelType w:val="hybridMultilevel"/>
+    <w:tmpl w:val="8342F824"/>
+    <w:lvl w:ilvl="0" w:tplc="04090001">
+      <w:start w:val="1"/>
+      <w:numFmt w:val="bullet"/>
+      <w:lvlText w:val=""/>
+      <w:lvlJc w:val="left"/>
+      <w:pPr>
+        <w:ind w:left="720" w:hanging="360"/>
+      </w:pPr>
+      <w:rPr>
+        <w:rFonts w:ascii="Symbol" w:hAnsi="Symbol" w:hint="default"/>
+      </w:rPr>
+    </w:lvl>
+    <w:lvl w:ilvl="1" w:tplc="04090003" w:tentative="1">
+      <w:start w:val="1"/>
+      <w:numFmt w:val="bullet"/>
+      <w:lvlText w:val="o"/>
+      <w:lvlJc w:val="left"/>
+      <w:pPr>
+        <w:ind w:left="1440" w:hanging="360"/>
+      </w:pPr>
+      <w:rPr>
+        <w:rFonts w:ascii="Courier New" w:hAnsi="Courier New" w:cs="Courier New" w:hint="default"/>
+      </w:rPr>
+    </w:lvl>
+    <w:lvl w:ilvl="2" w:tplc="04090005" w:tentative="1">
+      <w:start w:val="1"/>
+      <w:numFmt w:val="bullet"/>
+      <w:lvlText w:val=""/>
+      <w:lvlJc w:val="left"/>
+      <w:pPr>
+        <w:ind w:left="2160" w:hanging="360"/>
+      </w:pPr>
+      <w:rPr>
+        <w:rFonts w:ascii="Wingdings" w:hAnsi="Wingdings" w:hint="default"/>
+      </w:rPr>
+    </w:lvl>
+    <w:lvl w:ilvl="3" w:tplc="04090001" w:tentative="1">
+      <w:start w:val="1"/>
+      <w:numFmt w:val="bullet"/>
+      <w:lvlText w:val=""/>
+      <w:lvlJc w:val="left"/>
+      <w:pPr>
+        <w:ind w:left="2880" w:hanging="360"/>
+      </w:pPr>
+      <w:rPr>
+        <w:rFonts w:ascii="Symbol" w:hAnsi="Symbol" w:hint="default"/>
+      </w:rPr>
+    </w:lvl>
+    <w:lvl w:ilvl="4" w:tplc="04090003" w:tentative="1">
+      <w:start w:val="1"/>
+      <w:numFmt w:val="bullet"/>
+      <w:lvlText w:val="o"/>
+      <w:lvlJc w:val="left"/>
+      <w:pPr>
+        <w:ind w:left="3600" w:hanging="360"/>
+      </w:pPr>
+      <w:rPr>
+        <w:rFonts w:ascii="Courier New" w:hAnsi="Courier New" w:cs="Courier New" w:hint="default"/>
+      </w:rPr>
+    </w:lvl>
+    <w:lvl w:ilvl="5" w:tplc="04090005" w:tentative="1">
+      <w:start w:val="1"/>
+      <w:numFmt w:val="bullet"/>
+      <w:lvlText w:val=""/>
+      <w:lvlJc w:val="left"/>
+      <w:pPr>
+        <w:ind w:left="4320" w:hanging="360"/>
+      </w:pPr>
+      <w:rPr>
+        <w:rFonts w:ascii="Wingdings" w:hAnsi="Wingdings" w:hint="default"/>
+      </w:rPr>
+    </w:lvl>
+    <w:lvl w:ilvl="6" w:tplc="04090001" w:tentative="1">
+      <w:start w:val="1"/>
+      <w:numFmt w:val="bullet"/>
+      <w:lvlText w:val=""/>
+      <w:lvlJc w:val="left"/>
+      <w:pPr>
+        <w:ind w:left="5040" w:hanging="360"/>
+      </w:pPr>
+      <w:rPr>
+        <w:rFonts w:ascii="Symbol" w:hAnsi="Symbol" w:hint="default"/>
+      </w:rPr>
+    </w:lvl>
+    <w:lvl w:ilvl="7" w:tplc="04090003" w:tentative="1">
+      <w:start w:val="1"/>
+      <w:numFmt w:val="bullet"/>
+      <w:lvlText w:val="o"/>
+      <w:lvlJc w:val="left"/>
+      <w:pPr>
+        <w:ind w:left="5760" w:hanging="360"/>
+      </w:pPr>
+      <w:rPr>
+        <w:rFonts w:ascii="Courier New" w:hAnsi="Courier New" w:cs="Courier New" w:hint="default"/>
+      </w:rPr>
+    </w:lvl>
+    <w:lvl w:ilvl="8" w:tplc="04090005" w:tentative="1">
+      <w:start w:val="1"/>
+      <w:numFmt w:val="bullet"/>
+      <w:lvlText w:val=""/>
+      <w:lvlJc w:val="left"/>
+      <w:pPr>
+        <w:ind w:left="6480" w:hanging="360"/>
+      </w:pPr>
+      <w:rPr>
+        <w:rFonts w:ascii="Wingdings" w:hAnsi="Wingdings" w:hint="default"/>
+      </w:rPr>
+    </w:lvl>
+  </w:abstractNum>
   <w:num w:numId="1">
+    <w:abstractNumId w:val="6"/>
+  </w:num>
+  <w:num w:numId="2">
     <w:abstractNumId w:val="3"/>
   </w:num>
-  <w:num w:numId="2">
+  <w:num w:numId="3">
+    <w:abstractNumId w:val="5"/>
+  </w:num>
+  <w:num w:numId="4">
+    <w:abstractNumId w:val="2"/>
+  </w:num>
+  <w:num w:numId="5">
+    <w:abstractNumId w:val="7"/>
+  </w:num>
+  <w:num w:numId="6">
+    <w:abstractNumId w:val="4"/>
+  </w:num>
+  <w:num w:numId="7">
     <w:abstractNumId w:val="1"/>
   </w:num>
-  <w:num w:numId="3">
-    <w:abstractNumId w:val="2"/>
-  </w:num>
-  <w:num w:numId="4">
+  <w:num w:numId="8">
     <w:abstractNumId w:val="0"/>
   </w:num>
 </w:numbering>
@@ -1619,4 +2421,16 @@
   </a:objectDefaults>
   <a:extraClrSchemeLst/>
 </a:theme>
+</file>
+
+<file path=customXml/item1.xml><?xml version="1.0" encoding="utf-8"?>
+<b:Sources xmlns:b="http://schemas.openxmlformats.org/officeDocument/2006/bibliography" xmlns="http://schemas.openxmlformats.org/officeDocument/2006/bibliography" SelectedStyle="\APA.XSL" StyleName="APA"/>
+</file>
+
+<file path=customXml/itemProps1.xml><?xml version="1.0" encoding="utf-8"?>
+<ds:datastoreItem xmlns:ds="http://schemas.openxmlformats.org/officeDocument/2006/customXml" ds:itemID="{F98F28A2-44E1-4F99-A413-7A87B6ACB473}">
+  <ds:schemaRefs>
+    <ds:schemaRef ds:uri="http://schemas.openxmlformats.org/officeDocument/2006/bibliography"/>
+  </ds:schemaRefs>
+</ds:datastoreItem>
 </file>
</xml_diff>